<commit_message>
update section Budget + Aufgabenverteilung
</commit_message>
<xml_diff>
--- a/Promg/Gruppe_C_Projektmanagement.docx
+++ b/Promg/Gruppe_C_Projektmanagement.docx
@@ -24,10 +24,7 @@
     </w:p>
     <w:p>
       <w:r>
-        <w:t>Um uns eine Übersicht über das Projekt und all die dazugehörigen Aufgaben und Tätigkeiten zu verschaffen, haben wir einen groben PSP mit einzelnen Arbeitspaketen und hervorgehobenen Meilensteinen erstellt. Die Arbeitspakete sind (noch) nicht im Detail besc</w:t>
-      </w:r>
-      <w:r>
-        <w:t>hrieben, da wir zum jetzigen Zeitpunkt noch nicht ganz genau wissen, was uns alles erwartet. Dennoch gibt uns der PSP - welcher im Laufe des Projekts natürlich auch noch angepasst und erweitert wird - einen guten Überblick über die anstehende Arbeit.</w:t>
+        <w:t>Um uns eine Übersicht über das Projekt und all die dazugehörigen Aufgaben und Tätigkeiten zu verschaffen, haben wir einen groben PSP mit einzelnen Arbeitspaketen und hervorgehobenen Meilensteinen erstellt. Die Arbeitspakete sind (noch) nicht im Detail beschrieben, da wir zum jetzigen Zeitpunkt noch nicht ganz genau wissen, was uns alles erwartet. Dennoch gibt uns der PSP - welcher im Laufe des Projekts natürlich auch noch angepasst und erweitert wird - einen guten Überblick über die anstehende Arbeit.</w:t>
       </w:r>
     </w:p>
     <w:p/>
@@ -86,14 +83,7 @@
           <w:sz w:val="16"/>
           <w:szCs w:val="16"/>
         </w:rPr>
-        <w:t>L</w:t>
-      </w:r>
-      <w:r>
-        <w:rPr>
-          <w:sz w:val="16"/>
-          <w:szCs w:val="16"/>
-        </w:rPr>
-        <w:t xml:space="preserve">ink zum PSP: </w:t>
+        <w:t xml:space="preserve">Link zum PSP: </w:t>
       </w:r>
       <w:hyperlink r:id="rId7">
         <w:r>
@@ -120,20 +110,11 @@
     </w:p>
     <w:p>
       <w:r>
-        <w:t>Der Zeitplan sowie die Meilenst</w:t>
-      </w:r>
-      <w:r>
-        <w:t>einplanung sind zusammen in einem Google Tabellensheet festgehalten. Als Zeitplan dient ein Gantt-Diagramm, bei dem die Arbeitspakete aus dem PSP aufgeführt und die Meilensteine hervorgehoben sind. Die Zeitbalken der jeweiligen Arbeitspakete sind entsprech</w:t>
-      </w:r>
-      <w:r>
-        <w:t>end dem Status (ausstehend, erledigt, überfällig) eingefärbt und zeigen an, über welchen Zeitraum hinweg jedes Arbeitspaket bearbeitet wird. Dabei sind diese Zeiträume grob geschätzt, die Meilensteine ergeben sich aus den Abgabeterminen des Kurses.</w:t>
+        <w:t>Der Zeitplan sowie die Meilensteinplanung sind zusammen in einem Google Tabellensheet festgehalten. Als Zeitplan dient ein Gantt-Diagramm, bei dem die Arbeitspakete aus dem PSP aufgeführt und die Meilensteine hervorgehoben sind. Die Zeitbalken der jeweiligen Arbeitspakete sind entsprechend dem Status (ausstehend, erledigt, überfällig) eingefärbt und zeigen an, über welchen Zeitraum hinweg jedes Arbeitspaket bearbeitet wird. Dabei sind diese Zeiträume grob geschätzt, die Meilensteine ergeben sich aus den Abgabeterminen des Kurses.</w:t>
       </w:r>
       <w:r>
         <w:br/>
-        <w:t>Das zwe</w:t>
-      </w:r>
-      <w:r>
-        <w:t xml:space="preserve">ite Semester ist auf dem zweiten Tabellenblatt aufgeführt. Die Meilensteine fehlen dort noch gänzlich, werden aber ergänzt, sobald die Abgabetermine bekannt sind. </w:t>
+        <w:t xml:space="preserve">Das zweite Semester ist auf dem zweiten Tabellenblatt aufgeführt. Die Meilensteine fehlen dort noch gänzlich, werden aber ergänzt, sobald die Abgabetermine bekannt sind. </w:t>
       </w:r>
     </w:p>
     <w:p/>
@@ -219,24 +200,30 @@
     </w:p>
     <w:p>
       <w:r>
-        <w:t>Da keine finanziellen Ressourcen zur Verfügung stehen, ist das einzige Budget</w:t>
-      </w:r>
-      <w:r>
-        <w:t>, welches erstellt werden muss, ein Zeitbudget. Dieses wird durch die ECTS-Punkte des Moduls vorgegeben und besteht aus 120 Stunden pro Person über beide Semester hinweg.</w:t>
-      </w:r>
-    </w:p>
-    <w:p>
-      <w:r>
-        <w:t>Auch das Zeitbudget ist anhand der Arbeitspakete aufgeteilt und in einem Google Tabel</w:t>
-      </w:r>
-      <w:r>
-        <w:t>lensheet festgehalten. Auf der linken Seite ist das Soll aufgeführt, auf der rechten Seite wird die tatsächlich investierte Zeit laufend festgehalten.</w:t>
-      </w:r>
-    </w:p>
-    <w:p>
-      <w:pPr>
-        <w:pStyle w:val="berschrift1"/>
-      </w:pPr>
+        <w:t>Da keine finanziellen Ressourcen zur Verfügung stehen, ist das einzige Budget, welches erstellt werden muss, ein Zeitbudget. Dieses wird durch die ECTS-Punkte des Moduls vorgegeben und besteht aus 120 Stunden pro Person über beide Semester hinweg.</w:t>
+      </w:r>
+    </w:p>
+    <w:p>
+      <w:r>
+        <w:t>Auch das Zeitbudget ist anhand der Arbeitspakete aufgeteilt und in einem Google Tabellensheet festgehalten. Auf der linken Seite ist das Soll aufgeführt, auf der rechten Seite wird die tatsächlich investierte Zeit laufend festgehalten.</w:t>
+      </w:r>
+      <w:r>
+        <w:t xml:space="preserve"> </w:t>
+      </w:r>
+      <w:r>
+        <w:t xml:space="preserve">An technischen Ressourcen steht für das Projekt ein Server der FHGR </w:t>
+      </w:r>
+      <w:proofErr w:type="gramStart"/>
+      <w:r>
+        <w:t>mit Apache</w:t>
+      </w:r>
+      <w:proofErr w:type="gramEnd"/>
+      <w:r>
+        <w:t xml:space="preserve"> 2.4.25, auf dem PHP 7.4 läuft, zur Verfügung. </w:t>
+      </w:r>
+    </w:p>
+    <w:p/>
+    <w:p>
       <w:bookmarkStart w:id="4" w:name="_jv4xj1ebcqp4" w:colFirst="0" w:colLast="0"/>
       <w:bookmarkEnd w:id="4"/>
       <w:r>
@@ -281,6 +268,12 @@
       </w:r>
     </w:p>
     <w:p>
+      <w:pPr>
+        <w:rPr>
+          <w:sz w:val="16"/>
+          <w:szCs w:val="16"/>
+        </w:rPr>
+      </w:pPr>
       <w:r>
         <w:rPr>
           <w:sz w:val="16"/>
@@ -309,6 +302,14 @@
     </w:p>
     <w:p>
       <w:pPr>
+        <w:rPr>
+          <w:sz w:val="16"/>
+          <w:szCs w:val="16"/>
+        </w:rPr>
+      </w:pPr>
+    </w:p>
+    <w:p>
+      <w:pPr>
         <w:pStyle w:val="berschrift1"/>
       </w:pPr>
       <w:bookmarkStart w:id="5" w:name="_r8av6mm0aqi4" w:colFirst="0" w:colLast="0"/>
@@ -328,10 +329,7 @@
     </w:p>
     <w:p>
       <w:r>
-        <w:t xml:space="preserve">Für die </w:t>
-      </w:r>
-      <w:r>
-        <w:t xml:space="preserve">Aufgabenverteilung und das Tracking der </w:t>
+        <w:t xml:space="preserve">Für die Aufgabenverteilung und das Tracking der </w:t>
       </w:r>
       <w:proofErr w:type="spellStart"/>
       <w:r>
@@ -363,10 +361,7 @@
       </w:r>
       <w:proofErr w:type="spellEnd"/>
       <w:r>
-        <w:t xml:space="preserve"> ist oder wird einer Person zugeordnet. Diese Zuordnung geschieht laufend, während Meetings oder im Unter</w:t>
-      </w:r>
-      <w:r>
-        <w:t xml:space="preserve">richt. Die </w:t>
+        <w:t xml:space="preserve"> ist oder wird einer Person zugeordnet. Diese Zuordnung geschieht laufend, während Meetings oder im Unterricht. Die </w:t>
       </w:r>
       <w:proofErr w:type="spellStart"/>
       <w:r>
@@ -374,7 +369,13 @@
       </w:r>
       <w:proofErr w:type="spellEnd"/>
       <w:r>
-        <w:t xml:space="preserve"> werden entsprechend dem aktuellen Status zwischen den Lanes “Open”, “In Progress”, “In Review”, “</w:t>
+        <w:t xml:space="preserve"> werden entsprechend dem aktuellen Status zwischen den Lanes “Open”, “In Progress”, “In Review”, </w:t>
+      </w:r>
+      <w:r>
+        <w:t xml:space="preserve">„On Hold“, </w:t>
+      </w:r>
+      <w:r>
+        <w:t>“</w:t>
       </w:r>
       <w:proofErr w:type="spellStart"/>
       <w:r>
@@ -400,21 +401,38 @@
           <w:noProof/>
         </w:rPr>
         <w:drawing>
-          <wp:inline distT="114300" distB="114300" distL="114300" distR="114300" wp14:anchorId="1198AAE3" wp14:editId="28E07AFE">
-            <wp:extent cx="4891088" cy="2786782"/>
-            <wp:effectExtent l="0" t="0" r="0" b="0"/>
-            <wp:docPr id="2" name="image4.png"/>
-            <wp:cNvGraphicFramePr/>
+          <wp:anchor distT="0" distB="0" distL="114300" distR="114300" simplePos="0" relativeHeight="251659264" behindDoc="0" locked="0" layoutInCell="1" allowOverlap="1" wp14:anchorId="68A0E12E" wp14:editId="7EEB982B">
+            <wp:simplePos x="0" y="0"/>
+            <wp:positionH relativeFrom="column">
+              <wp:posOffset>0</wp:posOffset>
+            </wp:positionH>
+            <wp:positionV relativeFrom="paragraph">
+              <wp:posOffset>182880</wp:posOffset>
+            </wp:positionV>
+            <wp:extent cx="5733415" cy="3225165"/>
+            <wp:effectExtent l="0" t="0" r="635" b="0"/>
+            <wp:wrapTight wrapText="bothSides">
+              <wp:wrapPolygon edited="0">
+                <wp:start x="0" y="0"/>
+                <wp:lineTo x="0" y="21434"/>
+                <wp:lineTo x="21531" y="21434"/>
+                <wp:lineTo x="21531" y="0"/>
+                <wp:lineTo x="0" y="0"/>
+              </wp:wrapPolygon>
+            </wp:wrapTight>
+            <wp:docPr id="5" name="Grafik 5"/>
+            <wp:cNvGraphicFramePr>
+              <a:graphicFrameLocks xmlns:a="http://schemas.openxmlformats.org/drawingml/2006/main" noChangeAspect="1"/>
+            </wp:cNvGraphicFramePr>
             <a:graphic xmlns:a="http://schemas.openxmlformats.org/drawingml/2006/main">
               <a:graphicData uri="http://schemas.openxmlformats.org/drawingml/2006/picture">
                 <pic:pic xmlns:pic="http://schemas.openxmlformats.org/drawingml/2006/picture">
                   <pic:nvPicPr>
-                    <pic:cNvPr id="0" name="image4.png"/>
-                    <pic:cNvPicPr preferRelativeResize="0"/>
+                    <pic:cNvPr id="1" name=""/>
+                    <pic:cNvPicPr/>
                   </pic:nvPicPr>
                   <pic:blipFill>
                     <a:blip r:embed="rId12"/>
-                    <a:srcRect/>
                     <a:stretch>
                       <a:fillRect/>
                     </a:stretch>
@@ -422,20 +440,20 @@
                   <pic:spPr>
                     <a:xfrm>
                       <a:off x="0" y="0"/>
-                      <a:ext cx="4891088" cy="2786782"/>
+                      <a:ext cx="5733415" cy="3225165"/>
                     </a:xfrm>
                     <a:prstGeom prst="rect">
                       <a:avLst/>
                     </a:prstGeom>
-                    <a:ln/>
                   </pic:spPr>
                 </pic:pic>
               </a:graphicData>
             </a:graphic>
-          </wp:inline>
+          </wp:anchor>
         </w:drawing>
       </w:r>
     </w:p>
+    <w:p/>
     <w:p>
       <w:r>
         <w:rPr>
@@ -468,16 +486,7 @@
             <w:szCs w:val="16"/>
             <w:u w:val="single"/>
           </w:rPr>
-          <w:t>https://gitlab.</w:t>
-        </w:r>
-        <w:r>
-          <w:rPr>
-            <w:color w:val="1155CC"/>
-            <w:sz w:val="16"/>
-            <w:szCs w:val="16"/>
-            <w:u w:val="single"/>
-          </w:rPr>
-          <w:t>com/yxaw/front-projekt/-/boards</w:t>
+          <w:t>https://gitlab.com/yxaw/front-projekt/-/boards</w:t>
         </w:r>
       </w:hyperlink>
       <w:r>

</xml_diff>

<commit_message>
Add Versionierung to Gruppe_C_Projektmanagement.doc
</commit_message>
<xml_diff>
--- a/Promg/Gruppe_C_Projektmanagement.docx
+++ b/Promg/Gruppe_C_Projektmanagement.docx
@@ -1,6 +1,6 @@
 
 <file path=word/document.xml><?xml version="1.0" encoding="utf-8"?>
-<w:document xmlns:wpc="http://schemas.microsoft.com/office/word/2010/wordprocessingCanvas" xmlns:cx="http://schemas.microsoft.com/office/drawing/2014/chartex" xmlns:cx1="http://schemas.microsoft.com/office/drawing/2015/9/8/chartex" xmlns:cx2="http://schemas.microsoft.com/office/drawing/2015/10/21/chartex" xmlns:cx3="http://schemas.microsoft.com/office/drawing/2016/5/9/chartex" xmlns:cx4="http://schemas.microsoft.com/office/drawing/2016/5/10/chartex" xmlns:cx5="http://schemas.microsoft.com/office/drawing/2016/5/11/chartex" xmlns:cx6="http://schemas.microsoft.com/office/drawing/2016/5/12/chartex" xmlns:cx7="http://schemas.microsoft.com/office/drawing/2016/5/13/chartex" xmlns:cx8="http://schemas.microsoft.com/office/drawing/2016/5/14/chartex" xmlns:mc="http://schemas.openxmlformats.org/markup-compatibility/2006" xmlns:aink="http://schemas.microsoft.com/office/drawing/2016/ink" xmlns:am3d="http://schemas.microsoft.com/office/drawing/2017/model3d" xmlns:o="urn:schemas-microsoft-com:office:office" xmlns:r="http://schemas.openxmlformats.org/officeDocument/2006/relationships" xmlns:m="http://schemas.openxmlformats.org/officeDocument/2006/math" xmlns:v="urn:schemas-microsoft-com:vml" xmlns:wp14="http://schemas.microsoft.com/office/word/2010/wordprocessingDrawing" xmlns:wp="http://schemas.openxmlformats.org/drawingml/2006/wordprocessingDrawing" xmlns:w10="urn:schemas-microsoft-com:office:word" xmlns:w="http://schemas.openxmlformats.org/wordprocessingml/2006/main" xmlns:w14="http://schemas.microsoft.com/office/word/2010/wordml" xmlns:w15="http://schemas.microsoft.com/office/word/2012/wordml" xmlns:w16cex="http://schemas.microsoft.com/office/word/2018/wordml/cex" xmlns:w16cid="http://schemas.microsoft.com/office/word/2016/wordml/cid" xmlns:w16="http://schemas.microsoft.com/office/word/2018/wordml" xmlns:w16sdtdh="http://schemas.microsoft.com/office/word/2020/wordml/sdtdatahash" xmlns:w16se="http://schemas.microsoft.com/office/word/2015/wordml/symex" xmlns:wpg="http://schemas.microsoft.com/office/word/2010/wordprocessingGroup" xmlns:wpi="http://schemas.microsoft.com/office/word/2010/wordprocessingInk" xmlns:wne="http://schemas.microsoft.com/office/word/2006/wordml" xmlns:wps="http://schemas.microsoft.com/office/word/2010/wordprocessingShape" mc:Ignorable="w14 w15 w16se w16cid w16 w16cex w16sdtdh wp14">
+<w:document xmlns:wpc="http://schemas.microsoft.com/office/word/2010/wordprocessingCanvas" xmlns:cx="http://schemas.microsoft.com/office/drawing/2014/chartex" xmlns:cx1="http://schemas.microsoft.com/office/drawing/2015/9/8/chartex" xmlns:cx2="http://schemas.microsoft.com/office/drawing/2015/10/21/chartex" xmlns:cx3="http://schemas.microsoft.com/office/drawing/2016/5/9/chartex" xmlns:cx4="http://schemas.microsoft.com/office/drawing/2016/5/10/chartex" xmlns:cx5="http://schemas.microsoft.com/office/drawing/2016/5/11/chartex" xmlns:cx6="http://schemas.microsoft.com/office/drawing/2016/5/12/chartex" xmlns:cx7="http://schemas.microsoft.com/office/drawing/2016/5/13/chartex" xmlns:cx8="http://schemas.microsoft.com/office/drawing/2016/5/14/chartex" xmlns:mc="http://schemas.openxmlformats.org/markup-compatibility/2006" xmlns:aink="http://schemas.microsoft.com/office/drawing/2016/ink" xmlns:am3d="http://schemas.microsoft.com/office/drawing/2017/model3d" xmlns:o="urn:schemas-microsoft-com:office:office" xmlns:oel="http://schemas.microsoft.com/office/2019/extlst" xmlns:r="http://schemas.openxmlformats.org/officeDocument/2006/relationships" xmlns:m="http://schemas.openxmlformats.org/officeDocument/2006/math" xmlns:v="urn:schemas-microsoft-com:vml" xmlns:wp14="http://schemas.microsoft.com/office/word/2010/wordprocessingDrawing" xmlns:wp="http://schemas.openxmlformats.org/drawingml/2006/wordprocessingDrawing" xmlns:w10="urn:schemas-microsoft-com:office:word" xmlns:w="http://schemas.openxmlformats.org/wordprocessingml/2006/main" xmlns:w14="http://schemas.microsoft.com/office/word/2010/wordml" xmlns:w15="http://schemas.microsoft.com/office/word/2012/wordml" xmlns:w16cex="http://schemas.microsoft.com/office/word/2018/wordml/cex" xmlns:w16cid="http://schemas.microsoft.com/office/word/2016/wordml/cid" xmlns:w16="http://schemas.microsoft.com/office/word/2018/wordml" xmlns:w16sdtdh="http://schemas.microsoft.com/office/word/2020/wordml/sdtdatahash" xmlns:w16se="http://schemas.microsoft.com/office/word/2015/wordml/symex" xmlns:wpg="http://schemas.microsoft.com/office/word/2010/wordprocessingGroup" xmlns:wpi="http://schemas.microsoft.com/office/word/2010/wordprocessingInk" xmlns:wne="http://schemas.microsoft.com/office/word/2006/wordml" xmlns:wps="http://schemas.microsoft.com/office/word/2010/wordprocessingShape" mc:Ignorable="w14 w15 w16se w16cid w16 w16cex w16sdtdh wp14">
   <w:body>
     <w:p>
       <w:pPr>
@@ -208,10 +208,7 @@
         <w:t>Auch das Zeitbudget ist anhand der Arbeitspakete aufgeteilt und in einem Google Tabellensheet festgehalten. Auf der linken Seite ist das Soll aufgeführt, auf der rechten Seite wird die tatsächlich investierte Zeit laufend festgehalten.</w:t>
       </w:r>
       <w:r>
-        <w:t xml:space="preserve"> </w:t>
-      </w:r>
-      <w:r>
-        <w:t xml:space="preserve">An technischen Ressourcen steht für das Projekt ein Server der FHGR </w:t>
+        <w:t xml:space="preserve"> An technischen Ressourcen steht für das Projekt ein Server der FHGR </w:t>
       </w:r>
       <w:proofErr w:type="gramStart"/>
       <w:r>
@@ -455,6 +452,12 @@
     </w:p>
     <w:p/>
     <w:p>
+      <w:pPr>
+        <w:rPr>
+          <w:sz w:val="16"/>
+          <w:szCs w:val="16"/>
+        </w:rPr>
+      </w:pPr>
       <w:r>
         <w:rPr>
           <w:sz w:val="16"/>
@@ -495,6 +498,126 @@
           <w:szCs w:val="16"/>
         </w:rPr>
         <w:t xml:space="preserve"> </w:t>
+      </w:r>
+      <w:r>
+        <w:rPr>
+          <w:sz w:val="16"/>
+          <w:szCs w:val="16"/>
+        </w:rPr>
+        <w:t>$</w:t>
+      </w:r>
+    </w:p>
+    <w:p>
+      <w:pPr>
+        <w:rPr>
+          <w:sz w:val="16"/>
+          <w:szCs w:val="16"/>
+        </w:rPr>
+      </w:pPr>
+    </w:p>
+    <w:p>
+      <w:pPr>
+        <w:pStyle w:val="berschrift1"/>
+      </w:pPr>
+      <w:r>
+        <w:t>Versionsverwaltung</w:t>
+      </w:r>
+    </w:p>
+    <w:p>
+      <w:r>
+        <w:t xml:space="preserve">Wir arbeiten mit den vier </w:t>
+      </w:r>
+      <w:proofErr w:type="spellStart"/>
+      <w:r>
+        <w:t>Branches</w:t>
+      </w:r>
+      <w:proofErr w:type="spellEnd"/>
+      <w:r>
+        <w:t xml:space="preserve"> "</w:t>
+      </w:r>
+      <w:proofErr w:type="spellStart"/>
+      <w:r>
+        <w:t>main</w:t>
+      </w:r>
+      <w:proofErr w:type="spellEnd"/>
+      <w:r>
+        <w:t>", "</w:t>
+      </w:r>
+      <w:proofErr w:type="spellStart"/>
+      <w:r>
+        <w:t>develop</w:t>
+      </w:r>
+      <w:proofErr w:type="spellEnd"/>
+      <w:r>
+        <w:t>", "abgabe-prototyp" und "abgabe-projekt". Auf dem Branch "</w:t>
+      </w:r>
+      <w:proofErr w:type="spellStart"/>
+      <w:r>
+        <w:t>develop</w:t>
+      </w:r>
+      <w:proofErr w:type="spellEnd"/>
+      <w:r>
+        <w:t>" wird entwickelt,</w:t>
+      </w:r>
+      <w:r>
+        <w:t xml:space="preserve"> er enthält das </w:t>
+      </w:r>
+      <w:proofErr w:type="spellStart"/>
+      <w:r>
+        <w:t>work</w:t>
+      </w:r>
+      <w:proofErr w:type="spellEnd"/>
+      <w:r>
+        <w:t>-in-progress. F</w:t>
+      </w:r>
+      <w:r>
+        <w:t>unktionierende Zustände und Zwischenergebnisse werden auf den "</w:t>
+      </w:r>
+      <w:proofErr w:type="spellStart"/>
+      <w:r>
+        <w:t>main</w:t>
+      </w:r>
+      <w:proofErr w:type="spellEnd"/>
+      <w:r>
+        <w:t>" Branch gepusht. Der "</w:t>
+      </w:r>
+      <w:proofErr w:type="spellStart"/>
+      <w:r>
+        <w:t>main</w:t>
+      </w:r>
+      <w:proofErr w:type="spellEnd"/>
+      <w:r>
+        <w:t xml:space="preserve">" enthält </w:t>
+      </w:r>
+      <w:proofErr w:type="spellStart"/>
+      <w:r>
+        <w:t>ausserdem</w:t>
+      </w:r>
+      <w:proofErr w:type="spellEnd"/>
+      <w:r>
+        <w:t xml:space="preserve"> einen Ordner "</w:t>
+      </w:r>
+      <w:proofErr w:type="spellStart"/>
+      <w:r>
+        <w:t>documents</w:t>
+      </w:r>
+      <w:proofErr w:type="spellEnd"/>
+      <w:r>
+        <w:t>", welche</w:t>
+      </w:r>
+      <w:r>
+        <w:t>r</w:t>
+      </w:r>
+      <w:r>
+        <w:t xml:space="preserve"> zugehörige Dokumentationen beinhaltet. Die beiden anderen </w:t>
+      </w:r>
+      <w:proofErr w:type="spellStart"/>
+      <w:r>
+        <w:t>Branches</w:t>
+      </w:r>
+      <w:proofErr w:type="spellEnd"/>
+      <w:r>
+        <w:t xml:space="preserve"> dienen den entsprechenden Abgaben.</w:t>
       </w:r>
     </w:p>
     <w:sectPr>
@@ -510,7 +633,7 @@
 </file>
 
 <file path=word/endnotes.xml><?xml version="1.0" encoding="utf-8"?>
-<w:endnotes xmlns:wpc="http://schemas.microsoft.com/office/word/2010/wordprocessingCanvas" xmlns:cx="http://schemas.microsoft.com/office/drawing/2014/chartex" xmlns:cx1="http://schemas.microsoft.com/office/drawing/2015/9/8/chartex" xmlns:cx2="http://schemas.microsoft.com/office/drawing/2015/10/21/chartex" xmlns:cx3="http://schemas.microsoft.com/office/drawing/2016/5/9/chartex" xmlns:cx4="http://schemas.microsoft.com/office/drawing/2016/5/10/chartex" xmlns:cx5="http://schemas.microsoft.com/office/drawing/2016/5/11/chartex" xmlns:cx6="http://schemas.microsoft.com/office/drawing/2016/5/12/chartex" xmlns:cx7="http://schemas.microsoft.com/office/drawing/2016/5/13/chartex" xmlns:cx8="http://schemas.microsoft.com/office/drawing/2016/5/14/chartex" xmlns:mc="http://schemas.openxmlformats.org/markup-compatibility/2006" xmlns:aink="http://schemas.microsoft.com/office/drawing/2016/ink" xmlns:am3d="http://schemas.microsoft.com/office/drawing/2017/model3d" xmlns:o="urn:schemas-microsoft-com:office:office" xmlns:r="http://schemas.openxmlformats.org/officeDocument/2006/relationships" xmlns:m="http://schemas.openxmlformats.org/officeDocument/2006/math" xmlns:v="urn:schemas-microsoft-com:vml" xmlns:wp14="http://schemas.microsoft.com/office/word/2010/wordprocessingDrawing" xmlns:wp="http://schemas.openxmlformats.org/drawingml/2006/wordprocessingDrawing" xmlns:w10="urn:schemas-microsoft-com:office:word" xmlns:w="http://schemas.openxmlformats.org/wordprocessingml/2006/main" xmlns:w14="http://schemas.microsoft.com/office/word/2010/wordml" xmlns:w15="http://schemas.microsoft.com/office/word/2012/wordml" xmlns:w16cex="http://schemas.microsoft.com/office/word/2018/wordml/cex" xmlns:w16cid="http://schemas.microsoft.com/office/word/2016/wordml/cid" xmlns:w16="http://schemas.microsoft.com/office/word/2018/wordml" xmlns:w16sdtdh="http://schemas.microsoft.com/office/word/2020/wordml/sdtdatahash" xmlns:w16se="http://schemas.microsoft.com/office/word/2015/wordml/symex" xmlns:wpg="http://schemas.microsoft.com/office/word/2010/wordprocessingGroup" xmlns:wpi="http://schemas.microsoft.com/office/word/2010/wordprocessingInk" xmlns:wne="http://schemas.microsoft.com/office/word/2006/wordml" xmlns:wps="http://schemas.microsoft.com/office/word/2010/wordprocessingShape" mc:Ignorable="w14 w15 w16se w16cid w16 w16cex w16sdtdh wp14">
+<w:endnotes xmlns:wpc="http://schemas.microsoft.com/office/word/2010/wordprocessingCanvas" xmlns:cx="http://schemas.microsoft.com/office/drawing/2014/chartex" xmlns:cx1="http://schemas.microsoft.com/office/drawing/2015/9/8/chartex" xmlns:cx2="http://schemas.microsoft.com/office/drawing/2015/10/21/chartex" xmlns:cx3="http://schemas.microsoft.com/office/drawing/2016/5/9/chartex" xmlns:cx4="http://schemas.microsoft.com/office/drawing/2016/5/10/chartex" xmlns:cx5="http://schemas.microsoft.com/office/drawing/2016/5/11/chartex" xmlns:cx6="http://schemas.microsoft.com/office/drawing/2016/5/12/chartex" xmlns:cx7="http://schemas.microsoft.com/office/drawing/2016/5/13/chartex" xmlns:cx8="http://schemas.microsoft.com/office/drawing/2016/5/14/chartex" xmlns:mc="http://schemas.openxmlformats.org/markup-compatibility/2006" xmlns:aink="http://schemas.microsoft.com/office/drawing/2016/ink" xmlns:am3d="http://schemas.microsoft.com/office/drawing/2017/model3d" xmlns:o="urn:schemas-microsoft-com:office:office" xmlns:oel="http://schemas.microsoft.com/office/2019/extlst" xmlns:r="http://schemas.openxmlformats.org/officeDocument/2006/relationships" xmlns:m="http://schemas.openxmlformats.org/officeDocument/2006/math" xmlns:v="urn:schemas-microsoft-com:vml" xmlns:wp14="http://schemas.microsoft.com/office/word/2010/wordprocessingDrawing" xmlns:wp="http://schemas.openxmlformats.org/drawingml/2006/wordprocessingDrawing" xmlns:w10="urn:schemas-microsoft-com:office:word" xmlns:w="http://schemas.openxmlformats.org/wordprocessingml/2006/main" xmlns:w14="http://schemas.microsoft.com/office/word/2010/wordml" xmlns:w15="http://schemas.microsoft.com/office/word/2012/wordml" xmlns:w16cex="http://schemas.microsoft.com/office/word/2018/wordml/cex" xmlns:w16cid="http://schemas.microsoft.com/office/word/2016/wordml/cid" xmlns:w16="http://schemas.microsoft.com/office/word/2018/wordml" xmlns:w16sdtdh="http://schemas.microsoft.com/office/word/2020/wordml/sdtdatahash" xmlns:w16se="http://schemas.microsoft.com/office/word/2015/wordml/symex" xmlns:wpg="http://schemas.microsoft.com/office/word/2010/wordprocessingGroup" xmlns:wpi="http://schemas.microsoft.com/office/word/2010/wordprocessingInk" xmlns:wne="http://schemas.microsoft.com/office/word/2006/wordml" xmlns:wps="http://schemas.microsoft.com/office/word/2010/wordprocessingShape" mc:Ignorable="w14 w15 w16se w16cid w16 w16cex w16sdtdh wp14">
   <w:endnote w:type="separator" w:id="-1">
     <w:p>
       <w:pPr>
@@ -535,7 +658,7 @@
 </file>
 
 <file path=word/footer1.xml><?xml version="1.0" encoding="utf-8"?>
-<w:ftr xmlns:wpc="http://schemas.microsoft.com/office/word/2010/wordprocessingCanvas" xmlns:cx="http://schemas.microsoft.com/office/drawing/2014/chartex" xmlns:cx1="http://schemas.microsoft.com/office/drawing/2015/9/8/chartex" xmlns:cx2="http://schemas.microsoft.com/office/drawing/2015/10/21/chartex" xmlns:cx3="http://schemas.microsoft.com/office/drawing/2016/5/9/chartex" xmlns:cx4="http://schemas.microsoft.com/office/drawing/2016/5/10/chartex" xmlns:cx5="http://schemas.microsoft.com/office/drawing/2016/5/11/chartex" xmlns:cx6="http://schemas.microsoft.com/office/drawing/2016/5/12/chartex" xmlns:cx7="http://schemas.microsoft.com/office/drawing/2016/5/13/chartex" xmlns:cx8="http://schemas.microsoft.com/office/drawing/2016/5/14/chartex" xmlns:mc="http://schemas.openxmlformats.org/markup-compatibility/2006" xmlns:aink="http://schemas.microsoft.com/office/drawing/2016/ink" xmlns:am3d="http://schemas.microsoft.com/office/drawing/2017/model3d" xmlns:o="urn:schemas-microsoft-com:office:office" xmlns:r="http://schemas.openxmlformats.org/officeDocument/2006/relationships" xmlns:m="http://schemas.openxmlformats.org/officeDocument/2006/math" xmlns:v="urn:schemas-microsoft-com:vml" xmlns:wp14="http://schemas.microsoft.com/office/word/2010/wordprocessingDrawing" xmlns:wp="http://schemas.openxmlformats.org/drawingml/2006/wordprocessingDrawing" xmlns:w10="urn:schemas-microsoft-com:office:word" xmlns:w="http://schemas.openxmlformats.org/wordprocessingml/2006/main" xmlns:w14="http://schemas.microsoft.com/office/word/2010/wordml" xmlns:w15="http://schemas.microsoft.com/office/word/2012/wordml" xmlns:w16cex="http://schemas.microsoft.com/office/word/2018/wordml/cex" xmlns:w16cid="http://schemas.microsoft.com/office/word/2016/wordml/cid" xmlns:w16="http://schemas.microsoft.com/office/word/2018/wordml" xmlns:w16sdtdh="http://schemas.microsoft.com/office/word/2020/wordml/sdtdatahash" xmlns:w16se="http://schemas.microsoft.com/office/word/2015/wordml/symex" xmlns:wpg="http://schemas.microsoft.com/office/word/2010/wordprocessingGroup" xmlns:wpi="http://schemas.microsoft.com/office/word/2010/wordprocessingInk" xmlns:wne="http://schemas.microsoft.com/office/word/2006/wordml" xmlns:wps="http://schemas.microsoft.com/office/word/2010/wordprocessingShape" mc:Ignorable="w14 w15 w16se w16cid w16 w16cex w16sdtdh wp14">
+<w:ftr xmlns:wpc="http://schemas.microsoft.com/office/word/2010/wordprocessingCanvas" xmlns:cx="http://schemas.microsoft.com/office/drawing/2014/chartex" xmlns:cx1="http://schemas.microsoft.com/office/drawing/2015/9/8/chartex" xmlns:cx2="http://schemas.microsoft.com/office/drawing/2015/10/21/chartex" xmlns:cx3="http://schemas.microsoft.com/office/drawing/2016/5/9/chartex" xmlns:cx4="http://schemas.microsoft.com/office/drawing/2016/5/10/chartex" xmlns:cx5="http://schemas.microsoft.com/office/drawing/2016/5/11/chartex" xmlns:cx6="http://schemas.microsoft.com/office/drawing/2016/5/12/chartex" xmlns:cx7="http://schemas.microsoft.com/office/drawing/2016/5/13/chartex" xmlns:cx8="http://schemas.microsoft.com/office/drawing/2016/5/14/chartex" xmlns:mc="http://schemas.openxmlformats.org/markup-compatibility/2006" xmlns:aink="http://schemas.microsoft.com/office/drawing/2016/ink" xmlns:am3d="http://schemas.microsoft.com/office/drawing/2017/model3d" xmlns:o="urn:schemas-microsoft-com:office:office" xmlns:oel="http://schemas.microsoft.com/office/2019/extlst" xmlns:r="http://schemas.openxmlformats.org/officeDocument/2006/relationships" xmlns:m="http://schemas.openxmlformats.org/officeDocument/2006/math" xmlns:v="urn:schemas-microsoft-com:vml" xmlns:wp14="http://schemas.microsoft.com/office/word/2010/wordprocessingDrawing" xmlns:wp="http://schemas.openxmlformats.org/drawingml/2006/wordprocessingDrawing" xmlns:w10="urn:schemas-microsoft-com:office:word" xmlns:w="http://schemas.openxmlformats.org/wordprocessingml/2006/main" xmlns:w14="http://schemas.microsoft.com/office/word/2010/wordml" xmlns:w15="http://schemas.microsoft.com/office/word/2012/wordml" xmlns:w16cex="http://schemas.microsoft.com/office/word/2018/wordml/cex" xmlns:w16cid="http://schemas.microsoft.com/office/word/2016/wordml/cid" xmlns:w16="http://schemas.microsoft.com/office/word/2018/wordml" xmlns:w16sdtdh="http://schemas.microsoft.com/office/word/2020/wordml/sdtdatahash" xmlns:w16se="http://schemas.microsoft.com/office/word/2015/wordml/symex" xmlns:wpg="http://schemas.microsoft.com/office/word/2010/wordprocessingGroup" xmlns:wpi="http://schemas.microsoft.com/office/word/2010/wordprocessingInk" xmlns:wne="http://schemas.microsoft.com/office/word/2006/wordml" xmlns:wps="http://schemas.microsoft.com/office/word/2010/wordprocessingShape" mc:Ignorable="w14 w15 w16se w16cid w16 w16cex w16sdtdh wp14">
   <w:p>
     <w:pPr>
       <w:jc w:val="right"/>
@@ -563,7 +686,7 @@
 </file>
 
 <file path=word/footnotes.xml><?xml version="1.0" encoding="utf-8"?>
-<w:footnotes xmlns:wpc="http://schemas.microsoft.com/office/word/2010/wordprocessingCanvas" xmlns:cx="http://schemas.microsoft.com/office/drawing/2014/chartex" xmlns:cx1="http://schemas.microsoft.com/office/drawing/2015/9/8/chartex" xmlns:cx2="http://schemas.microsoft.com/office/drawing/2015/10/21/chartex" xmlns:cx3="http://schemas.microsoft.com/office/drawing/2016/5/9/chartex" xmlns:cx4="http://schemas.microsoft.com/office/drawing/2016/5/10/chartex" xmlns:cx5="http://schemas.microsoft.com/office/drawing/2016/5/11/chartex" xmlns:cx6="http://schemas.microsoft.com/office/drawing/2016/5/12/chartex" xmlns:cx7="http://schemas.microsoft.com/office/drawing/2016/5/13/chartex" xmlns:cx8="http://schemas.microsoft.com/office/drawing/2016/5/14/chartex" xmlns:mc="http://schemas.openxmlformats.org/markup-compatibility/2006" xmlns:aink="http://schemas.microsoft.com/office/drawing/2016/ink" xmlns:am3d="http://schemas.microsoft.com/office/drawing/2017/model3d" xmlns:o="urn:schemas-microsoft-com:office:office" xmlns:r="http://schemas.openxmlformats.org/officeDocument/2006/relationships" xmlns:m="http://schemas.openxmlformats.org/officeDocument/2006/math" xmlns:v="urn:schemas-microsoft-com:vml" xmlns:wp14="http://schemas.microsoft.com/office/word/2010/wordprocessingDrawing" xmlns:wp="http://schemas.openxmlformats.org/drawingml/2006/wordprocessingDrawing" xmlns:w10="urn:schemas-microsoft-com:office:word" xmlns:w="http://schemas.openxmlformats.org/wordprocessingml/2006/main" xmlns:w14="http://schemas.microsoft.com/office/word/2010/wordml" xmlns:w15="http://schemas.microsoft.com/office/word/2012/wordml" xmlns:w16cex="http://schemas.microsoft.com/office/word/2018/wordml/cex" xmlns:w16cid="http://schemas.microsoft.com/office/word/2016/wordml/cid" xmlns:w16="http://schemas.microsoft.com/office/word/2018/wordml" xmlns:w16sdtdh="http://schemas.microsoft.com/office/word/2020/wordml/sdtdatahash" xmlns:w16se="http://schemas.microsoft.com/office/word/2015/wordml/symex" xmlns:wpg="http://schemas.microsoft.com/office/word/2010/wordprocessingGroup" xmlns:wpi="http://schemas.microsoft.com/office/word/2010/wordprocessingInk" xmlns:wne="http://schemas.microsoft.com/office/word/2006/wordml" xmlns:wps="http://schemas.microsoft.com/office/word/2010/wordprocessingShape" mc:Ignorable="w14 w15 w16se w16cid w16 w16cex w16sdtdh wp14">
+<w:footnotes xmlns:wpc="http://schemas.microsoft.com/office/word/2010/wordprocessingCanvas" xmlns:cx="http://schemas.microsoft.com/office/drawing/2014/chartex" xmlns:cx1="http://schemas.microsoft.com/office/drawing/2015/9/8/chartex" xmlns:cx2="http://schemas.microsoft.com/office/drawing/2015/10/21/chartex" xmlns:cx3="http://schemas.microsoft.com/office/drawing/2016/5/9/chartex" xmlns:cx4="http://schemas.microsoft.com/office/drawing/2016/5/10/chartex" xmlns:cx5="http://schemas.microsoft.com/office/drawing/2016/5/11/chartex" xmlns:cx6="http://schemas.microsoft.com/office/drawing/2016/5/12/chartex" xmlns:cx7="http://schemas.microsoft.com/office/drawing/2016/5/13/chartex" xmlns:cx8="http://schemas.microsoft.com/office/drawing/2016/5/14/chartex" xmlns:mc="http://schemas.openxmlformats.org/markup-compatibility/2006" xmlns:aink="http://schemas.microsoft.com/office/drawing/2016/ink" xmlns:am3d="http://schemas.microsoft.com/office/drawing/2017/model3d" xmlns:o="urn:schemas-microsoft-com:office:office" xmlns:oel="http://schemas.microsoft.com/office/2019/extlst" xmlns:r="http://schemas.openxmlformats.org/officeDocument/2006/relationships" xmlns:m="http://schemas.openxmlformats.org/officeDocument/2006/math" xmlns:v="urn:schemas-microsoft-com:vml" xmlns:wp14="http://schemas.microsoft.com/office/word/2010/wordprocessingDrawing" xmlns:wp="http://schemas.openxmlformats.org/drawingml/2006/wordprocessingDrawing" xmlns:w10="urn:schemas-microsoft-com:office:word" xmlns:w="http://schemas.openxmlformats.org/wordprocessingml/2006/main" xmlns:w14="http://schemas.microsoft.com/office/word/2010/wordml" xmlns:w15="http://schemas.microsoft.com/office/word/2012/wordml" xmlns:w16cex="http://schemas.microsoft.com/office/word/2018/wordml/cex" xmlns:w16cid="http://schemas.microsoft.com/office/word/2016/wordml/cid" xmlns:w16="http://schemas.microsoft.com/office/word/2018/wordml" xmlns:w16sdtdh="http://schemas.microsoft.com/office/word/2020/wordml/sdtdatahash" xmlns:w16se="http://schemas.microsoft.com/office/word/2015/wordml/symex" xmlns:wpg="http://schemas.microsoft.com/office/word/2010/wordprocessingGroup" xmlns:wpi="http://schemas.microsoft.com/office/word/2010/wordprocessingInk" xmlns:wne="http://schemas.microsoft.com/office/word/2006/wordml" xmlns:wps="http://schemas.microsoft.com/office/word/2010/wordprocessingShape" mc:Ignorable="w14 w15 w16se w16cid w16 w16cex w16sdtdh wp14">
   <w:footnote w:type="separator" w:id="-1">
     <w:p>
       <w:pPr>
@@ -588,7 +711,7 @@
 </file>
 
 <file path=word/header1.xml><?xml version="1.0" encoding="utf-8"?>
-<w:hdr xmlns:wpc="http://schemas.microsoft.com/office/word/2010/wordprocessingCanvas" xmlns:cx="http://schemas.microsoft.com/office/drawing/2014/chartex" xmlns:cx1="http://schemas.microsoft.com/office/drawing/2015/9/8/chartex" xmlns:cx2="http://schemas.microsoft.com/office/drawing/2015/10/21/chartex" xmlns:cx3="http://schemas.microsoft.com/office/drawing/2016/5/9/chartex" xmlns:cx4="http://schemas.microsoft.com/office/drawing/2016/5/10/chartex" xmlns:cx5="http://schemas.microsoft.com/office/drawing/2016/5/11/chartex" xmlns:cx6="http://schemas.microsoft.com/office/drawing/2016/5/12/chartex" xmlns:cx7="http://schemas.microsoft.com/office/drawing/2016/5/13/chartex" xmlns:cx8="http://schemas.microsoft.com/office/drawing/2016/5/14/chartex" xmlns:mc="http://schemas.openxmlformats.org/markup-compatibility/2006" xmlns:aink="http://schemas.microsoft.com/office/drawing/2016/ink" xmlns:am3d="http://schemas.microsoft.com/office/drawing/2017/model3d" xmlns:o="urn:schemas-microsoft-com:office:office" xmlns:r="http://schemas.openxmlformats.org/officeDocument/2006/relationships" xmlns:m="http://schemas.openxmlformats.org/officeDocument/2006/math" xmlns:v="urn:schemas-microsoft-com:vml" xmlns:wp14="http://schemas.microsoft.com/office/word/2010/wordprocessingDrawing" xmlns:wp="http://schemas.openxmlformats.org/drawingml/2006/wordprocessingDrawing" xmlns:w10="urn:schemas-microsoft-com:office:word" xmlns:w="http://schemas.openxmlformats.org/wordprocessingml/2006/main" xmlns:w14="http://schemas.microsoft.com/office/word/2010/wordml" xmlns:w15="http://schemas.microsoft.com/office/word/2012/wordml" xmlns:w16cex="http://schemas.microsoft.com/office/word/2018/wordml/cex" xmlns:w16cid="http://schemas.microsoft.com/office/word/2016/wordml/cid" xmlns:w16="http://schemas.microsoft.com/office/word/2018/wordml" xmlns:w16sdtdh="http://schemas.microsoft.com/office/word/2020/wordml/sdtdatahash" xmlns:w16se="http://schemas.microsoft.com/office/word/2015/wordml/symex" xmlns:wpg="http://schemas.microsoft.com/office/word/2010/wordprocessingGroup" xmlns:wpi="http://schemas.microsoft.com/office/word/2010/wordprocessingInk" xmlns:wne="http://schemas.microsoft.com/office/word/2006/wordml" xmlns:wps="http://schemas.microsoft.com/office/word/2010/wordprocessingShape" mc:Ignorable="w14 w15 w16se w16cid w16 w16cex w16sdtdh wp14">
+<w:hdr xmlns:wpc="http://schemas.microsoft.com/office/word/2010/wordprocessingCanvas" xmlns:cx="http://schemas.microsoft.com/office/drawing/2014/chartex" xmlns:cx1="http://schemas.microsoft.com/office/drawing/2015/9/8/chartex" xmlns:cx2="http://schemas.microsoft.com/office/drawing/2015/10/21/chartex" xmlns:cx3="http://schemas.microsoft.com/office/drawing/2016/5/9/chartex" xmlns:cx4="http://schemas.microsoft.com/office/drawing/2016/5/10/chartex" xmlns:cx5="http://schemas.microsoft.com/office/drawing/2016/5/11/chartex" xmlns:cx6="http://schemas.microsoft.com/office/drawing/2016/5/12/chartex" xmlns:cx7="http://schemas.microsoft.com/office/drawing/2016/5/13/chartex" xmlns:cx8="http://schemas.microsoft.com/office/drawing/2016/5/14/chartex" xmlns:mc="http://schemas.openxmlformats.org/markup-compatibility/2006" xmlns:aink="http://schemas.microsoft.com/office/drawing/2016/ink" xmlns:am3d="http://schemas.microsoft.com/office/drawing/2017/model3d" xmlns:o="urn:schemas-microsoft-com:office:office" xmlns:oel="http://schemas.microsoft.com/office/2019/extlst" xmlns:r="http://schemas.openxmlformats.org/officeDocument/2006/relationships" xmlns:m="http://schemas.openxmlformats.org/officeDocument/2006/math" xmlns:v="urn:schemas-microsoft-com:vml" xmlns:wp14="http://schemas.microsoft.com/office/word/2010/wordprocessingDrawing" xmlns:wp="http://schemas.openxmlformats.org/drawingml/2006/wordprocessingDrawing" xmlns:w10="urn:schemas-microsoft-com:office:word" xmlns:w="http://schemas.openxmlformats.org/wordprocessingml/2006/main" xmlns:w14="http://schemas.microsoft.com/office/word/2010/wordml" xmlns:w15="http://schemas.microsoft.com/office/word/2012/wordml" xmlns:w16cex="http://schemas.microsoft.com/office/word/2018/wordml/cex" xmlns:w16cid="http://schemas.microsoft.com/office/word/2016/wordml/cid" xmlns:w16="http://schemas.microsoft.com/office/word/2018/wordml" xmlns:w16sdtdh="http://schemas.microsoft.com/office/word/2020/wordml/sdtdatahash" xmlns:w16se="http://schemas.microsoft.com/office/word/2015/wordml/symex" xmlns:wpg="http://schemas.microsoft.com/office/word/2010/wordprocessingGroup" xmlns:wpi="http://schemas.microsoft.com/office/word/2010/wordprocessingInk" xmlns:wne="http://schemas.microsoft.com/office/word/2006/wordml" xmlns:wps="http://schemas.microsoft.com/office/word/2010/wordprocessingShape" mc:Ignorable="w14 w15 w16se w16cid w16 w16cex w16sdtdh wp14">
   <w:p>
     <w:pPr>
       <w:tabs>

</xml_diff>